<commit_message>
changed url to www for cname resolution
</commit_message>
<xml_diff>
--- a/app/assets/Melinda_Evans_WebDev.docx
+++ b/app/assets/Melinda_Evans_WebDev.docx
@@ -17,28 +17,16 @@
         <w:tblLook w:val="04A0" w:firstRow="1" w:lastRow="0" w:firstColumn="1" w:lastColumn="0" w:noHBand="0" w:noVBand="1"/>
       </w:tblPr>
       <w:tblGrid>
-        <w:gridCol w:w="771"/>
-        <w:gridCol w:w="9741"/>
+        <w:gridCol w:w="3595"/>
+        <w:gridCol w:w="5755"/>
       </w:tblGrid>
       <w:tr>
-        <w:trPr>
-          <w:cantSplit/>
-          <w:trHeight w:val="288"/>
-        </w:trPr>
         <w:tc>
           <w:tcPr>
-            <w:tcW w:w="0" w:type="auto"/>
-            <w:vMerge w:val="restart"/>
-            <w:tcMar>
-              <w:left w:w="0" w:type="dxa"/>
-              <w:right w:w="115" w:type="dxa"/>
-            </w:tcMar>
-            <w:textDirection w:val="btLr"/>
+            <w:tcW w:w="3595" w:type="dxa"/>
           </w:tcPr>
           <w:p>
             <w:pPr>
-              <w:ind w:left="113" w:right="113"/>
-              <w:jc w:val="right"/>
               <w:rPr>
                 <w:rFonts w:ascii="Gill Sans MT" w:hAnsi="Gill Sans MT"/>
                 <w:sz w:val="20"/>
@@ -52,119 +40,182 @@
                 <w:szCs w:val="20"/>
               </w:rPr>
               <w:t>Melinda Evans</w:t>
+            </w:r>
+            <w:r>
+              <w:rPr>
+                <w:rFonts w:ascii="Gill Sans MT" w:hAnsi="Gill Sans MT"/>
+                <w:color w:val="C00000"/>
+                <w:sz w:val="52"/>
+                <w:szCs w:val="52"/>
+              </w:rPr>
+              <w:t xml:space="preserve"> </w:t>
+            </w:r>
+            <w:r>
+              <w:rPr>
+                <w:rFonts w:ascii="Gill Sans MT" w:hAnsi="Gill Sans MT"/>
+                <w:color w:val="C00000"/>
+                <w:sz w:val="52"/>
+                <w:szCs w:val="52"/>
+              </w:rPr>
+              <w:t xml:space="preserve">     </w:t>
             </w:r>
           </w:p>
         </w:tc>
         <w:tc>
           <w:tcPr>
-            <w:tcW w:w="0" w:type="auto"/>
-            <w:shd w:val="clear" w:color="auto" w:fill="C00000"/>
+            <w:tcW w:w="5755" w:type="dxa"/>
           </w:tcPr>
           <w:p>
             <w:pPr>
               <w:jc w:val="center"/>
               <w:rPr>
                 <w:rFonts w:ascii="Gill Sans MT" w:hAnsi="Gill Sans MT"/>
-                <w:b/>
-                <w:sz w:val="20"/>
-                <w:szCs w:val="20"/>
-              </w:rPr>
-            </w:pPr>
-            <w:r>
-              <w:rPr>
-                <w:rFonts w:ascii="Gill Sans MT" w:hAnsi="Gill Sans MT"/>
-                <w:b/>
-                <w:sz w:val="20"/>
-                <w:szCs w:val="20"/>
-              </w:rPr>
-              <w:t xml:space="preserve">Github:  github.com/melindae  </w:t>
-            </w:r>
-            <w:r>
-              <w:rPr>
-                <w:rFonts w:ascii="Arial" w:hAnsi="Arial" w:cs="Arial"/>
-                <w:b/>
-                <w:sz w:val="20"/>
-                <w:szCs w:val="20"/>
-              </w:rPr>
-              <w:t>●</w:t>
-            </w:r>
-            <w:r>
-              <w:rPr>
-                <w:rFonts w:ascii="Gill Sans MT" w:hAnsi="Gill Sans MT"/>
-                <w:b/>
-                <w:sz w:val="20"/>
-                <w:szCs w:val="20"/>
-              </w:rPr>
-              <w:t xml:space="preserve">  Portfolio: melindacodes.com  </w:t>
-            </w:r>
-            <w:r>
-              <w:rPr>
-                <w:rFonts w:ascii="Arial" w:hAnsi="Arial" w:cs="Arial"/>
-                <w:b/>
-                <w:sz w:val="20"/>
-                <w:szCs w:val="20"/>
-              </w:rPr>
-              <w:t>●</w:t>
-            </w:r>
-            <w:r>
-              <w:rPr>
-                <w:rFonts w:ascii="Gill Sans MT" w:hAnsi="Gill Sans MT"/>
-                <w:b/>
-                <w:sz w:val="20"/>
-                <w:szCs w:val="20"/>
-              </w:rPr>
-              <w:t xml:space="preserve">  melinda@melindacodes.com</w:t>
+                <w:sz w:val="56"/>
+                <w:szCs w:val="20"/>
+              </w:rPr>
+            </w:pPr>
+            <w:r>
+              <w:rPr>
+                <w:rFonts w:ascii="Gill Sans MT" w:hAnsi="Gill Sans MT"/>
+                <w:color w:val="C00000"/>
+                <w:sz w:val="52"/>
+                <w:szCs w:val="52"/>
+              </w:rPr>
+              <w:t xml:space="preserve">Junior </w:t>
+            </w:r>
+            <w:r>
+              <w:rPr>
+                <w:rFonts w:ascii="Gill Sans MT" w:hAnsi="Gill Sans MT"/>
+                <w:color w:val="C00000"/>
+                <w:sz w:val="52"/>
+                <w:szCs w:val="52"/>
+              </w:rPr>
+              <w:t>Web Developer</w:t>
             </w:r>
           </w:p>
         </w:tc>
       </w:tr>
       <w:tr>
-        <w:trPr>
-          <w:trHeight w:val="5930"/>
-        </w:trPr>
         <w:tc>
           <w:tcPr>
-            <w:tcW w:w="0" w:type="auto"/>
-            <w:vMerge/>
+            <w:tcW w:w="9350" w:type="dxa"/>
+            <w:gridSpan w:val="2"/>
+            <w:shd w:val="clear" w:color="auto" w:fill="C00000"/>
             <w:tcMar>
-              <w:left w:w="0" w:type="dxa"/>
+              <w:top w:w="29" w:type="dxa"/>
+              <w:left w:w="115" w:type="dxa"/>
+              <w:bottom w:w="29" w:type="dxa"/>
               <w:right w:w="115" w:type="dxa"/>
             </w:tcMar>
-            <w:textDirection w:val="btLr"/>
           </w:tcPr>
           <w:p>
             <w:pPr>
-              <w:ind w:left="113" w:right="113"/>
-              <w:rPr>
-                <w:rFonts w:ascii="Gill Sans MT" w:hAnsi="Gill Sans MT"/>
-                <w:sz w:val="20"/>
-                <w:szCs w:val="20"/>
-              </w:rPr>
-            </w:pPr>
+              <w:jc w:val="center"/>
+              <w:rPr>
+                <w:rFonts w:ascii="Gill Sans MT" w:hAnsi="Gill Sans MT"/>
+                <w:color w:val="FFFFFF" w:themeColor="background1"/>
+                <w:sz w:val="20"/>
+                <w:szCs w:val="20"/>
+              </w:rPr>
+            </w:pPr>
+            <w:proofErr w:type="spellStart"/>
+            <w:r>
+              <w:rPr>
+                <w:rFonts w:ascii="Gill Sans MT" w:hAnsi="Gill Sans MT"/>
+                <w:color w:val="FFFFFF" w:themeColor="background1"/>
+                <w:sz w:val="20"/>
+                <w:szCs w:val="20"/>
+              </w:rPr>
+              <w:t>Github</w:t>
+            </w:r>
+            <w:proofErr w:type="spellEnd"/>
+            <w:r>
+              <w:rPr>
+                <w:rFonts w:ascii="Gill Sans MT" w:hAnsi="Gill Sans MT"/>
+                <w:color w:val="FFFFFF" w:themeColor="background1"/>
+                <w:sz w:val="20"/>
+                <w:szCs w:val="20"/>
+              </w:rPr>
+              <w:t>:  github.com/</w:t>
+            </w:r>
+            <w:proofErr w:type="spellStart"/>
+            <w:r>
+              <w:rPr>
+                <w:rFonts w:ascii="Gill Sans MT" w:hAnsi="Gill Sans MT"/>
+                <w:color w:val="FFFFFF" w:themeColor="background1"/>
+                <w:sz w:val="20"/>
+                <w:szCs w:val="20"/>
+              </w:rPr>
+              <w:t>melindae</w:t>
+            </w:r>
+            <w:proofErr w:type="spellEnd"/>
+            <w:r>
+              <w:rPr>
+                <w:rFonts w:ascii="Gill Sans MT" w:hAnsi="Gill Sans MT"/>
+                <w:color w:val="FFFFFF" w:themeColor="background1"/>
+                <w:sz w:val="20"/>
+                <w:szCs w:val="20"/>
+              </w:rPr>
+              <w:t xml:space="preserve">   </w:t>
+            </w:r>
+            <w:r>
+              <w:rPr>
+                <w:rFonts w:ascii="Arial" w:hAnsi="Arial" w:cs="Arial"/>
+                <w:color w:val="FFFFFF" w:themeColor="background1"/>
+                <w:sz w:val="20"/>
+                <w:szCs w:val="20"/>
+              </w:rPr>
+              <w:t xml:space="preserve">● </w:t>
+            </w:r>
+            <w:r>
+              <w:rPr>
+                <w:rFonts w:ascii="Gill Sans MT" w:hAnsi="Gill Sans MT"/>
+                <w:color w:val="FFFFFF" w:themeColor="background1"/>
+                <w:sz w:val="20"/>
+                <w:szCs w:val="20"/>
+              </w:rPr>
+              <w:t xml:space="preserve">  Portfolio: </w:t>
+            </w:r>
+            <w:hyperlink r:id="rId5" w:history="1">
+              <w:r>
+                <w:rPr>
+                  <w:rStyle w:val="Hyperlink"/>
+                  <w:rFonts w:ascii="Gill Sans MT" w:hAnsi="Gill Sans MT"/>
+                  <w:color w:val="FFFFFF" w:themeColor="background1"/>
+                  <w:sz w:val="20"/>
+                  <w:szCs w:val="20"/>
+                  <w:u w:val="none"/>
+                </w:rPr>
+                <w:t>http://www.melindacodes.com</w:t>
+              </w:r>
+            </w:hyperlink>
+            <w:r>
+              <w:rPr>
+                <w:rFonts w:ascii="Arial" w:hAnsi="Arial" w:cs="Arial"/>
+                <w:color w:val="FFFFFF" w:themeColor="background1"/>
+                <w:sz w:val="20"/>
+                <w:szCs w:val="20"/>
+              </w:rPr>
+              <w:t xml:space="preserve">● </w:t>
+            </w:r>
+            <w:r>
+              <w:rPr>
+                <w:rFonts w:ascii="Gill Sans MT" w:hAnsi="Gill Sans MT"/>
+                <w:color w:val="FFFFFF" w:themeColor="background1"/>
+                <w:sz w:val="20"/>
+                <w:szCs w:val="20"/>
+              </w:rPr>
+              <w:t xml:space="preserve">  melinda@melindacodes.com</w:t>
+            </w:r>
           </w:p>
         </w:tc>
+      </w:tr>
+      <w:tr>
         <w:tc>
           <w:tcPr>
-            <w:tcW w:w="0" w:type="auto"/>
-            <w:vMerge w:val="restart"/>
+            <w:tcW w:w="9350" w:type="dxa"/>
+            <w:gridSpan w:val="2"/>
           </w:tcPr>
-          <w:p>
-            <w:pPr>
-              <w:rPr>
-                <w:rFonts w:ascii="Gill Sans MT" w:hAnsi="Gill Sans MT"/>
-                <w:sz w:val="20"/>
-                <w:szCs w:val="20"/>
-              </w:rPr>
-            </w:pPr>
-            <w:r>
-              <w:rPr>
-                <w:rFonts w:ascii="Gill Sans MT" w:hAnsi="Gill Sans MT"/>
-                <w:sz w:val="20"/>
-                <w:szCs w:val="20"/>
-              </w:rPr>
-              <w:tab/>
-            </w:r>
-          </w:p>
           <w:p>
             <w:pPr>
               <w:rPr>
@@ -309,7 +360,25 @@
                 <w:sz w:val="20"/>
                 <w:szCs w:val="20"/>
               </w:rPr>
-              <w:t xml:space="preserve"> Git </w:t>
+              <w:t xml:space="preserve"> </w:t>
+            </w:r>
+            <w:proofErr w:type="spellStart"/>
+            <w:r>
+              <w:rPr>
+                <w:rFonts w:ascii="Gill Sans MT" w:hAnsi="Gill Sans MT"/>
+                <w:sz w:val="20"/>
+                <w:szCs w:val="20"/>
+              </w:rPr>
+              <w:t>Git</w:t>
+            </w:r>
+            <w:proofErr w:type="spellEnd"/>
+            <w:r>
+              <w:rPr>
+                <w:rFonts w:ascii="Gill Sans MT" w:hAnsi="Gill Sans MT"/>
+                <w:sz w:val="20"/>
+                <w:szCs w:val="20"/>
+              </w:rPr>
+              <w:t xml:space="preserve"> </w:t>
             </w:r>
             <w:r>
               <w:rPr>
@@ -403,6 +472,8 @@
               </w:rPr>
               <w:t>Created, implemented and maintained creative software and hardware solutions for ongoing company needs.</w:t>
             </w:r>
+            <w:bookmarkStart w:id="0" w:name="_GoBack"/>
+            <w:bookmarkEnd w:id="0"/>
           </w:p>
           <w:p>
             <w:pPr>
@@ -430,7 +501,8 @@
             <w:pPr>
               <w:rPr>
                 <w:rFonts w:ascii="Gill Sans MT" w:hAnsi="Gill Sans MT"/>
-                <w:sz w:val="16"/>
+                <w:b/>
+                <w:color w:val="C00000"/>
                 <w:szCs w:val="20"/>
               </w:rPr>
             </w:pPr>
@@ -471,7 +543,7 @@
             <w:tblGrid>
               <w:gridCol w:w="2978"/>
               <w:gridCol w:w="2880"/>
-              <w:gridCol w:w="2880"/>
+              <w:gridCol w:w="2482"/>
             </w:tblGrid>
             <w:tr>
               <w:tc>
@@ -536,7 +608,7 @@
               </w:tc>
               <w:tc>
                 <w:tcPr>
-                  <w:tcW w:w="2880" w:type="dxa"/>
+                  <w:tcW w:w="2482" w:type="dxa"/>
                 </w:tcPr>
                 <w:p>
                   <w:pPr>
@@ -561,6 +633,14 @@
                       <w:szCs w:val="20"/>
                     </w:rPr>
                     <w:t xml:space="preserve"> Project management</w:t>
+                  </w:r>
+                  <w:r>
+                    <w:rPr>
+                      <w:rFonts w:ascii="Calibri" w:hAnsi="Calibri"/>
+                      <w:sz w:val="20"/>
+                      <w:szCs w:val="20"/>
+                    </w:rPr>
+                    <w:t>○</w:t>
                   </w:r>
                 </w:p>
               </w:tc>
@@ -636,7 +716,7 @@
               </w:tc>
               <w:tc>
                 <w:tcPr>
-                  <w:tcW w:w="2880" w:type="dxa"/>
+                  <w:tcW w:w="2482" w:type="dxa"/>
                 </w:tcPr>
                 <w:p>
                   <w:pPr>
@@ -728,7 +808,7 @@
               </w:tc>
               <w:tc>
                 <w:tcPr>
-                  <w:tcW w:w="2880" w:type="dxa"/>
+                  <w:tcW w:w="2482" w:type="dxa"/>
                 </w:tcPr>
                 <w:p>
                   <w:pPr>
@@ -997,15 +1077,7 @@
                 <w:sz w:val="20"/>
                 <w:szCs w:val="20"/>
               </w:rPr>
-              <w:t>Trained in educational philosophy and the various ways p</w:t>
-            </w:r>
-            <w:r>
-              <w:rPr>
-                <w:rFonts w:ascii="Gill Sans MT" w:hAnsi="Gill Sans MT"/>
-                <w:sz w:val="20"/>
-                <w:szCs w:val="20"/>
-              </w:rPr>
-              <w:t>eople acquire and organize data</w:t>
+              <w:t>Trained in educational philosophy and the various ways people acquire and organize data</w:t>
             </w:r>
           </w:p>
           <w:p>
@@ -1207,16 +1279,7 @@
                 <w:sz w:val="20"/>
                 <w:szCs w:val="20"/>
               </w:rPr>
-              <w:t>2001 - 20</w:t>
-            </w:r>
-            <w:r>
-              <w:rPr>
-                <w:rFonts w:ascii="Gill Sans MT" w:hAnsi="Gill Sans MT"/>
-                <w:b/>
-                <w:sz w:val="20"/>
-                <w:szCs w:val="20"/>
-              </w:rPr>
-              <w:t>05</w:t>
+              <w:t>2001 - 2005</w:t>
             </w:r>
             <w:r>
               <w:rPr>
@@ -1498,8 +1561,6 @@
               </w:rPr>
               <w:t>Progressed</w:t>
             </w:r>
-            <w:bookmarkStart w:id="0" w:name="_GoBack"/>
-            <w:bookmarkEnd w:id="0"/>
             <w:r>
               <w:rPr>
                 <w:rFonts w:ascii="Gill Sans MT" w:hAnsi="Gill Sans MT"/>
@@ -1555,6 +1616,7 @@
               </w:rPr>
               <w:t>Unix/</w:t>
             </w:r>
+            <w:proofErr w:type="spellStart"/>
             <w:r>
               <w:rPr>
                 <w:rFonts w:ascii="Gill Sans MT" w:hAnsi="Gill Sans MT"/>
@@ -1562,8 +1624,9 @@
                 <w:sz w:val="20"/>
                 <w:szCs w:val="20"/>
               </w:rPr>
-              <w:t>C</w:t>
-            </w:r>
+              <w:t>Comm</w:t>
+            </w:r>
+            <w:proofErr w:type="spellEnd"/>
             <w:r>
               <w:rPr>
                 <w:rFonts w:ascii="Gill Sans MT" w:hAnsi="Gill Sans MT"/>
@@ -1571,7 +1634,7 @@
                 <w:sz w:val="20"/>
                 <w:szCs w:val="20"/>
               </w:rPr>
-              <w:t>omm systems, Combat Photographer,</w:t>
+              <w:t xml:space="preserve"> systems, Combat Photographer,</w:t>
             </w:r>
             <w:r>
               <w:rPr>
@@ -1681,6 +1744,7 @@
                 <w:szCs w:val="20"/>
               </w:rPr>
             </w:pPr>
+            <w:proofErr w:type="gramStart"/>
             <w:r>
               <w:rPr>
                 <w:rFonts w:ascii="Arial" w:hAnsi="Arial" w:cs="Arial"/>
@@ -1695,7 +1759,16 @@
                 <w:sz w:val="20"/>
                 <w:szCs w:val="20"/>
               </w:rPr>
-              <w:t xml:space="preserve">  Motorcycle touring  </w:t>
+              <w:t xml:space="preserve">  Motorcycle</w:t>
+            </w:r>
+            <w:proofErr w:type="gramEnd"/>
+            <w:r>
+              <w:rPr>
+                <w:rFonts w:ascii="Gill Sans MT" w:hAnsi="Gill Sans MT"/>
+                <w:sz w:val="20"/>
+                <w:szCs w:val="20"/>
+              </w:rPr>
+              <w:t xml:space="preserve"> touring  </w:t>
             </w:r>
             <w:r>
               <w:rPr>
@@ -1786,6 +1859,7 @@
                 <w:szCs w:val="20"/>
               </w:rPr>
             </w:pPr>
+            <w:proofErr w:type="gramStart"/>
             <w:r>
               <w:rPr>
                 <w:rFonts w:ascii="Arial" w:hAnsi="Arial" w:cs="Arial"/>
@@ -1800,7 +1874,16 @@
                 <w:sz w:val="20"/>
                 <w:szCs w:val="20"/>
               </w:rPr>
-              <w:t xml:space="preserve">  Computer gaming  </w:t>
+              <w:t xml:space="preserve">  Computer</w:t>
+            </w:r>
+            <w:proofErr w:type="gramEnd"/>
+            <w:r>
+              <w:rPr>
+                <w:rFonts w:ascii="Gill Sans MT" w:hAnsi="Gill Sans MT"/>
+                <w:sz w:val="20"/>
+                <w:szCs w:val="20"/>
+              </w:rPr>
+              <w:t xml:space="preserve"> gaming  </w:t>
             </w:r>
             <w:r>
               <w:rPr>
@@ -1945,65 +2028,6 @@
               </w:rPr>
               <w:t>Motorcycle Safety Foundation Instructor</w:t>
             </w:r>
-          </w:p>
-        </w:tc>
-      </w:tr>
-      <w:tr>
-        <w:trPr>
-          <w:cantSplit/>
-          <w:trHeight w:val="2304"/>
-        </w:trPr>
-        <w:tc>
-          <w:tcPr>
-            <w:tcW w:w="0" w:type="auto"/>
-            <w:tcMar>
-              <w:left w:w="0" w:type="dxa"/>
-              <w:right w:w="115" w:type="dxa"/>
-            </w:tcMar>
-            <w:textDirection w:val="btLr"/>
-          </w:tcPr>
-          <w:p>
-            <w:pPr>
-              <w:ind w:left="113" w:right="113"/>
-              <w:rPr>
-                <w:rFonts w:ascii="Gill Sans MT" w:hAnsi="Gill Sans MT"/>
-                <w:sz w:val="52"/>
-                <w:szCs w:val="52"/>
-              </w:rPr>
-            </w:pPr>
-            <w:r>
-              <w:rPr>
-                <w:rFonts w:ascii="Gill Sans MT" w:hAnsi="Gill Sans MT"/>
-                <w:color w:val="C00000"/>
-                <w:sz w:val="52"/>
-                <w:szCs w:val="52"/>
-              </w:rPr>
-              <w:t xml:space="preserve">Junior </w:t>
-            </w:r>
-            <w:r>
-              <w:rPr>
-                <w:rFonts w:ascii="Gill Sans MT" w:hAnsi="Gill Sans MT"/>
-                <w:color w:val="C00000"/>
-                <w:sz w:val="52"/>
-                <w:szCs w:val="52"/>
-              </w:rPr>
-              <w:t>Web Developer</w:t>
-            </w:r>
-          </w:p>
-        </w:tc>
-        <w:tc>
-          <w:tcPr>
-            <w:tcW w:w="0" w:type="auto"/>
-            <w:vMerge/>
-          </w:tcPr>
-          <w:p>
-            <w:pPr>
-              <w:rPr>
-                <w:rFonts w:ascii="Gill Sans MT" w:hAnsi="Gill Sans MT"/>
-                <w:sz w:val="20"/>
-                <w:szCs w:val="20"/>
-              </w:rPr>
-            </w:pPr>
           </w:p>
         </w:tc>
       </w:tr>
@@ -2019,7 +2043,7 @@
     </w:p>
     <w:sectPr>
       <w:pgSz w:w="12240" w:h="15840" w:code="1"/>
-      <w:pgMar w:top="1152" w:right="864" w:bottom="720" w:left="864" w:header="720" w:footer="720" w:gutter="0"/>
+      <w:pgMar w:top="1440" w:right="1440" w:bottom="1440" w:left="1440" w:header="720" w:footer="720" w:gutter="0"/>
       <w:cols w:space="720"/>
       <w:docGrid w:linePitch="360"/>
     </w:sectPr>

</xml_diff>